<commit_message>
Adicionado checklist para subir app para loja.
Adicionado checklist para subir app para loja.
</commit_message>
<xml_diff>
--- a/DOCUMENTACAO/escopo.docx
+++ b/DOCUMENTACAO/escopo.docx
@@ -107,6 +107,7 @@
                         <w:szCs w:val="36"/>
                       </w:rPr>
                     </w:pPr>
+                    <w:proofErr w:type="spellStart"/>
                     <w:proofErr w:type="gramStart"/>
                     <w:r>
                       <w:rPr>
@@ -115,6 +116,7 @@
                       </w:rPr>
                       <w:t>FeriadosBR</w:t>
                     </w:r>
+                    <w:proofErr w:type="spellEnd"/>
                     <w:proofErr w:type="gramEnd"/>
                   </w:p>
                 </w:sdtContent>
@@ -140,9 +142,6 @@
                 <w:sdtPr>
                   <w:alias w:val="Resumo"/>
                   <w:id w:val="553592755"/>
-                  <w:placeholder>
-                    <w:docPart w:val="C07F1F4298F74E38B382985E1E7DBBB7"/>
-                  </w:placeholder>
                   <w:dataBinding w:prefixMappings="xmlns:ns0='http://schemas.microsoft.com/office/2006/coverPageProps'" w:xpath="/ns0:CoverPageProperties[1]/ns0:Abstract[1]" w:storeItemID="{55AF091B-3C7A-41E3-B477-F2FDAA23CFDA}"/>
                   <w:text/>
                 </w:sdtPr>
@@ -511,23 +510,19 @@
         </w:sdtPr>
         <w:sdtEndPr/>
         <w:sdtContent>
+          <w:proofErr w:type="spellStart"/>
           <w:proofErr w:type="gramStart"/>
           <w:r>
             <w:t>FeriadosBR</w:t>
           </w:r>
+          <w:proofErr w:type="spellEnd"/>
           <w:proofErr w:type="gramEnd"/>
         </w:sdtContent>
       </w:sdt>
     </w:p>
     <w:p>
       <w:r>
-        <w:t xml:space="preserve">Trabalho destinado </w:t>
-      </w:r>
-      <w:r>
-        <w:t>à</w:t>
-      </w:r>
-      <w:r>
-        <w:t xml:space="preserve"> matéria universal apps do curso de pós-graduação em Desenvolvimento para Aplicativos Moveis da Faculdade SENAI Fatesg.</w:t>
+        <w:t>Trabalho destinado à matéria universal apps do curso de pós-graduação em Desenvolvimento para Aplicativos Moveis da Faculdade SENAI Fatesg.</w:t>
       </w:r>
     </w:p>
     <w:p>
@@ -539,10 +534,12 @@
       <w:r>
         <w:t xml:space="preserve">O trabalho será feito para publicação na loja do Windows store. Definimos o nome do apps de </w:t>
       </w:r>
+      <w:proofErr w:type="spellStart"/>
       <w:proofErr w:type="gramStart"/>
       <w:r>
         <w:t>FeriadosBR</w:t>
       </w:r>
+      <w:proofErr w:type="spellEnd"/>
       <w:proofErr w:type="gramEnd"/>
       <w:r>
         <w:t>.</w:t>
@@ -628,17 +625,661 @@
     </w:p>
     <w:p>
       <w:r>
-        <w:t xml:space="preserve">O apps irá rodar no Windows a partir da versão 8.1 e em todo celular Windows </w:t>
-      </w:r>
-      <w:r>
-        <w:t>P</w:t>
-      </w:r>
+        <w:t xml:space="preserve">O apps irá rodar no Windows a partir da versão 8.1 e em todo celular Windows Phone. </w:t>
+      </w:r>
+    </w:p>
+    <w:p>
+      <w:pPr>
+        <w:pStyle w:val="Ttulo1"/>
+      </w:pPr>
+    </w:p>
+    <w:p>
       <w:bookmarkStart w:id="0" w:name="_GoBack"/>
       <w:bookmarkEnd w:id="0"/>
-      <w:r>
-        <w:t xml:space="preserve">hone. </w:t>
-      </w:r>
     </w:p>
+    <w:p>
+      <w:pPr>
+        <w:pStyle w:val="Ttulo1"/>
+      </w:pPr>
+      <w:r>
+        <w:lastRenderedPageBreak/>
+        <w:t xml:space="preserve">Requisitos obrigatórios para envio do aplicativo para a loja: </w:t>
+      </w:r>
+    </w:p>
+    <w:p/>
+    <w:p>
+      <w:r>
+        <w:t xml:space="preserve">Para que possamos enviar o aplicativo desenvolvido para a loja do Windows </w:t>
+      </w:r>
+      <w:proofErr w:type="gramStart"/>
+      <w:r>
+        <w:t>é</w:t>
+      </w:r>
+      <w:proofErr w:type="gramEnd"/>
+      <w:r>
+        <w:t xml:space="preserve"> necessário algum </w:t>
+      </w:r>
+      <w:r>
+        <w:rPr>
+          <w:noProof/>
+        </w:rPr>
+        <mc:AlternateContent>
+          <mc:Choice Requires="wps">
+            <w:drawing>
+              <wp:anchor distT="0" distB="0" distL="274320" distR="114300" simplePos="0" relativeHeight="251661312" behindDoc="0" locked="0" layoutInCell="1" allowOverlap="1" wp14:anchorId="7049E543" wp14:editId="5DED2297">
+                <wp:simplePos x="0" y="0"/>
+                <wp:positionH relativeFrom="margin">
+                  <wp:posOffset>4511675</wp:posOffset>
+                </wp:positionH>
+                <wp:positionV relativeFrom="margin">
+                  <wp:posOffset>138430</wp:posOffset>
+                </wp:positionV>
+                <wp:extent cx="1920240" cy="8229600"/>
+                <wp:effectExtent l="0" t="0" r="0" b="0"/>
+                <wp:wrapSquare wrapText="bothSides"/>
+                <wp:docPr id="1" name="Retângulo 1"/>
+                <wp:cNvGraphicFramePr/>
+                <a:graphic xmlns:a="http://schemas.openxmlformats.org/drawingml/2006/main">
+                  <a:graphicData uri="http://schemas.microsoft.com/office/word/2010/wordprocessingShape">
+                    <wps:wsp>
+                      <wps:cNvSpPr/>
+                      <wps:spPr>
+                        <a:xfrm>
+                          <a:off x="0" y="0"/>
+                          <a:ext cx="1920240" cy="8229600"/>
+                        </a:xfrm>
+                        <a:prstGeom prst="rect">
+                          <a:avLst/>
+                        </a:prstGeom>
+                        <a:solidFill>
+                          <a:schemeClr val="bg2">
+                            <a:alpha val="85000"/>
+                          </a:schemeClr>
+                        </a:solidFill>
+                        <a:ln>
+                          <a:noFill/>
+                        </a:ln>
+                      </wps:spPr>
+                      <wps:style>
+                        <a:lnRef idx="2">
+                          <a:schemeClr val="accent1">
+                            <a:shade val="50000"/>
+                          </a:schemeClr>
+                        </a:lnRef>
+                        <a:fillRef idx="1">
+                          <a:schemeClr val="accent1"/>
+                        </a:fillRef>
+                        <a:effectRef idx="0">
+                          <a:schemeClr val="accent1"/>
+                        </a:effectRef>
+                        <a:fontRef idx="minor">
+                          <a:schemeClr val="lt1"/>
+                        </a:fontRef>
+                      </wps:style>
+                      <wps:txbx>
+                        <w:txbxContent>
+                          <w:p>
+                            <w:pPr>
+                              <w:spacing w:after="100"/>
+                              <w:jc w:val="center"/>
+                              <w:rPr>
+                                <w:rFonts w:asciiTheme="majorHAnsi" w:eastAsiaTheme="majorEastAsia" w:hAnsiTheme="majorHAnsi" w:cstheme="majorBidi"/>
+                                <w:bCs/>
+                                <w:color w:val="2F5897" w:themeColor="text2"/>
+                                <w:sz w:val="32"/>
+                                <w:szCs w:val="32"/>
+                              </w:rPr>
+                            </w:pPr>
+                            <w:r>
+                              <w:rPr>
+                                <w:rFonts w:asciiTheme="majorHAnsi" w:eastAsiaTheme="majorEastAsia" w:hAnsiTheme="majorHAnsi" w:cstheme="majorBidi"/>
+                                <w:bCs/>
+                                <w:color w:val="2F5897" w:themeColor="text2"/>
+                                <w:sz w:val="32"/>
+                                <w:szCs w:val="32"/>
+                              </w:rPr>
+                              <w:t>Checklist</w:t>
+                            </w:r>
+                          </w:p>
+                          <w:p>
+                            <w:pPr>
+                              <w:spacing w:after="100"/>
+                              <w:jc w:val="center"/>
+                              <w:rPr>
+                                <w:color w:val="6076B4" w:themeColor="accent1"/>
+                              </w:rPr>
+                            </w:pPr>
+                            <w:r>
+                              <w:rPr>
+                                <w:color w:val="6076B4" w:themeColor="accent1"/>
+                              </w:rPr>
+                              <w:sym w:font="Symbol" w:char="F0B7"/>
+                            </w:r>
+                            <w:r>
+                              <w:rPr>
+                                <w:color w:val="6076B4" w:themeColor="accent1"/>
+                              </w:rPr>
+                              <w:t xml:space="preserve"> </w:t>
+                            </w:r>
+                            <w:r>
+                              <w:rPr>
+                                <w:color w:val="6076B4" w:themeColor="accent1"/>
+                              </w:rPr>
+                              <w:sym w:font="Symbol" w:char="F0B7"/>
+                            </w:r>
+                            <w:r>
+                              <w:rPr>
+                                <w:color w:val="6076B4" w:themeColor="accent1"/>
+                              </w:rPr>
+                              <w:t xml:space="preserve"> </w:t>
+                            </w:r>
+                            <w:r>
+                              <w:rPr>
+                                <w:color w:val="6076B4" w:themeColor="accent1"/>
+                              </w:rPr>
+                              <w:sym w:font="Symbol" w:char="F0B7"/>
+                            </w:r>
+                          </w:p>
+                          <w:p>
+                            <w:pPr>
+                              <w:pStyle w:val="PargrafodaLista"/>
+                              <w:numPr>
+                                <w:ilvl w:val="0"/>
+                                <w:numId w:val="3"/>
+                              </w:numPr>
+                              <w:spacing w:after="100"/>
+                              <w:rPr>
+                                <w:color w:val="6076B4" w:themeColor="accent1"/>
+                              </w:rPr>
+                            </w:pPr>
+                            <w:r>
+                              <w:rPr>
+                                <w:color w:val="6076B4" w:themeColor="accent1"/>
+                              </w:rPr>
+                              <w:t>Preço de base;</w:t>
+                            </w:r>
+                          </w:p>
+                          <w:p>
+                            <w:pPr>
+                              <w:pStyle w:val="PargrafodaLista"/>
+                              <w:numPr>
+                                <w:ilvl w:val="0"/>
+                                <w:numId w:val="3"/>
+                              </w:numPr>
+                              <w:spacing w:after="100"/>
+                              <w:rPr>
+                                <w:color w:val="6076B4" w:themeColor="accent1"/>
+                              </w:rPr>
+                            </w:pPr>
+                            <w:r>
+                              <w:rPr>
+                                <w:color w:val="6076B4" w:themeColor="accent1"/>
+                              </w:rPr>
+                              <w:t>Categoria e subcategoria;</w:t>
+                            </w:r>
+                          </w:p>
+                          <w:p>
+                            <w:pPr>
+                              <w:pStyle w:val="PargrafodaLista"/>
+                              <w:numPr>
+                                <w:ilvl w:val="0"/>
+                                <w:numId w:val="3"/>
+                              </w:numPr>
+                              <w:spacing w:after="100"/>
+                              <w:rPr>
+                                <w:color w:val="6076B4" w:themeColor="accent1"/>
+                              </w:rPr>
+                            </w:pPr>
+                            <w:r>
+                              <w:rPr>
+                                <w:color w:val="6076B4" w:themeColor="accent1"/>
+                              </w:rPr>
+                              <w:t>Classificação Etária;</w:t>
+                            </w:r>
+                          </w:p>
+                          <w:p>
+                            <w:pPr>
+                              <w:pStyle w:val="PargrafodaLista"/>
+                              <w:numPr>
+                                <w:ilvl w:val="0"/>
+                                <w:numId w:val="3"/>
+                              </w:numPr>
+                              <w:spacing w:after="100"/>
+                              <w:rPr>
+                                <w:color w:val="6076B4" w:themeColor="accent1"/>
+                              </w:rPr>
+                            </w:pPr>
+                            <w:r>
+                              <w:rPr>
+                                <w:color w:val="6076B4" w:themeColor="accent1"/>
+                              </w:rPr>
+                              <w:t>Controle de carregamento de pacote;</w:t>
+                            </w:r>
+                          </w:p>
+                          <w:p>
+                            <w:pPr>
+                              <w:pStyle w:val="PargrafodaLista"/>
+                              <w:numPr>
+                                <w:ilvl w:val="0"/>
+                                <w:numId w:val="3"/>
+                              </w:numPr>
+                              <w:spacing w:after="100"/>
+                              <w:rPr>
+                                <w:color w:val="6076B4" w:themeColor="accent1"/>
+                              </w:rPr>
+                            </w:pPr>
+                            <w:r>
+                              <w:rPr>
+                                <w:color w:val="6076B4" w:themeColor="accent1"/>
+                              </w:rPr>
+                              <w:t>Descrição.</w:t>
+                            </w:r>
+                          </w:p>
+                          <w:p>
+                            <w:pPr>
+                              <w:rPr>
+                                <w:color w:val="2F5897" w:themeColor="text2"/>
+                              </w:rPr>
+                            </w:pPr>
+                            <w:r>
+                              <w:t xml:space="preserve"> </w:t>
+                            </w:r>
+                          </w:p>
+                        </w:txbxContent>
+                      </wps:txbx>
+                      <wps:bodyPr rot="0" spcFirstLastPara="0" vertOverflow="overflow" horzOverflow="overflow" vert="horz" wrap="square" lIns="182880" tIns="457200" rIns="182880" bIns="137160" numCol="1" spcCol="0" rtlCol="0" fromWordArt="0" anchor="t" anchorCtr="0" forceAA="0" compatLnSpc="1">
+                        <a:prstTxWarp prst="textNoShape">
+                          <a:avLst/>
+                        </a:prstTxWarp>
+                        <a:noAutofit/>
+                      </wps:bodyPr>
+                    </wps:wsp>
+                  </a:graphicData>
+                </a:graphic>
+                <wp14:sizeRelH relativeFrom="margin">
+                  <wp14:pctWidth>30000</wp14:pctWidth>
+                </wp14:sizeRelH>
+                <wp14:sizeRelV relativeFrom="margin">
+                  <wp14:pctHeight>100000</wp14:pctHeight>
+                </wp14:sizeRelV>
+              </wp:anchor>
+            </w:drawing>
+          </mc:Choice>
+          <mc:Fallback>
+            <w:pict>
+              <v:rect id="Retângulo 1" o:spid="_x0000_s1027" style="position:absolute;margin-left:355.25pt;margin-top:10.9pt;width:151.2pt;height:9in;z-index:251661312;visibility:visible;mso-wrap-style:square;mso-width-percent:300;mso-height-percent:1000;mso-wrap-distance-left:21.6pt;mso-wrap-distance-top:0;mso-wrap-distance-right:9pt;mso-wrap-distance-bottom:0;mso-position-horizontal:absolute;mso-position-horizontal-relative:margin;mso-position-vertical:absolute;mso-position-vertical-relative:margin;mso-width-percent:300;mso-height-percent:1000;mso-width-relative:margin;mso-height-relative:margin;v-text-anchor:top" o:gfxdata="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" fillcolor="#e4e9ef [3214]" stroked="f" strokeweight="2.25pt">
+                <v:fill opacity="55769f"/>
+                <v:textbox inset="14.4pt,36pt,14.4pt,10.8pt">
+                  <w:txbxContent>
+                    <w:p>
+                      <w:pPr>
+                        <w:spacing w:after="100"/>
+                        <w:jc w:val="center"/>
+                        <w:rPr>
+                          <w:rFonts w:asciiTheme="majorHAnsi" w:eastAsiaTheme="majorEastAsia" w:hAnsiTheme="majorHAnsi" w:cstheme="majorBidi"/>
+                          <w:bCs/>
+                          <w:color w:val="2F5897" w:themeColor="text2"/>
+                          <w:sz w:val="32"/>
+                          <w:szCs w:val="32"/>
+                        </w:rPr>
+                      </w:pPr>
+                      <w:r>
+                        <w:rPr>
+                          <w:rFonts w:asciiTheme="majorHAnsi" w:eastAsiaTheme="majorEastAsia" w:hAnsiTheme="majorHAnsi" w:cstheme="majorBidi"/>
+                          <w:bCs/>
+                          <w:color w:val="2F5897" w:themeColor="text2"/>
+                          <w:sz w:val="32"/>
+                          <w:szCs w:val="32"/>
+                        </w:rPr>
+                        <w:t>Checklist</w:t>
+                      </w:r>
+                    </w:p>
+                    <w:p>
+                      <w:pPr>
+                        <w:spacing w:after="100"/>
+                        <w:jc w:val="center"/>
+                        <w:rPr>
+                          <w:color w:val="6076B4" w:themeColor="accent1"/>
+                        </w:rPr>
+                      </w:pPr>
+                      <w:r>
+                        <w:rPr>
+                          <w:color w:val="6076B4" w:themeColor="accent1"/>
+                        </w:rPr>
+                        <w:sym w:font="Symbol" w:char="F0B7"/>
+                      </w:r>
+                      <w:r>
+                        <w:rPr>
+                          <w:color w:val="6076B4" w:themeColor="accent1"/>
+                        </w:rPr>
+                        <w:t xml:space="preserve"> </w:t>
+                      </w:r>
+                      <w:r>
+                        <w:rPr>
+                          <w:color w:val="6076B4" w:themeColor="accent1"/>
+                        </w:rPr>
+                        <w:sym w:font="Symbol" w:char="F0B7"/>
+                      </w:r>
+                      <w:r>
+                        <w:rPr>
+                          <w:color w:val="6076B4" w:themeColor="accent1"/>
+                        </w:rPr>
+                        <w:t xml:space="preserve"> </w:t>
+                      </w:r>
+                      <w:r>
+                        <w:rPr>
+                          <w:color w:val="6076B4" w:themeColor="accent1"/>
+                        </w:rPr>
+                        <w:sym w:font="Symbol" w:char="F0B7"/>
+                      </w:r>
+                    </w:p>
+                    <w:p>
+                      <w:pPr>
+                        <w:pStyle w:val="PargrafodaLista"/>
+                        <w:numPr>
+                          <w:ilvl w:val="0"/>
+                          <w:numId w:val="3"/>
+                        </w:numPr>
+                        <w:spacing w:after="100"/>
+                        <w:rPr>
+                          <w:color w:val="6076B4" w:themeColor="accent1"/>
+                        </w:rPr>
+                      </w:pPr>
+                      <w:r>
+                        <w:rPr>
+                          <w:color w:val="6076B4" w:themeColor="accent1"/>
+                        </w:rPr>
+                        <w:t>Preço de base;</w:t>
+                      </w:r>
+                    </w:p>
+                    <w:p>
+                      <w:pPr>
+                        <w:pStyle w:val="PargrafodaLista"/>
+                        <w:numPr>
+                          <w:ilvl w:val="0"/>
+                          <w:numId w:val="3"/>
+                        </w:numPr>
+                        <w:spacing w:after="100"/>
+                        <w:rPr>
+                          <w:color w:val="6076B4" w:themeColor="accent1"/>
+                        </w:rPr>
+                      </w:pPr>
+                      <w:r>
+                        <w:rPr>
+                          <w:color w:val="6076B4" w:themeColor="accent1"/>
+                        </w:rPr>
+                        <w:t>Categoria e subcategoria;</w:t>
+                      </w:r>
+                    </w:p>
+                    <w:p>
+                      <w:pPr>
+                        <w:pStyle w:val="PargrafodaLista"/>
+                        <w:numPr>
+                          <w:ilvl w:val="0"/>
+                          <w:numId w:val="3"/>
+                        </w:numPr>
+                        <w:spacing w:after="100"/>
+                        <w:rPr>
+                          <w:color w:val="6076B4" w:themeColor="accent1"/>
+                        </w:rPr>
+                      </w:pPr>
+                      <w:r>
+                        <w:rPr>
+                          <w:color w:val="6076B4" w:themeColor="accent1"/>
+                        </w:rPr>
+                        <w:t>Classificação Etária;</w:t>
+                      </w:r>
+                    </w:p>
+                    <w:p>
+                      <w:pPr>
+                        <w:pStyle w:val="PargrafodaLista"/>
+                        <w:numPr>
+                          <w:ilvl w:val="0"/>
+                          <w:numId w:val="3"/>
+                        </w:numPr>
+                        <w:spacing w:after="100"/>
+                        <w:rPr>
+                          <w:color w:val="6076B4" w:themeColor="accent1"/>
+                        </w:rPr>
+                      </w:pPr>
+                      <w:r>
+                        <w:rPr>
+                          <w:color w:val="6076B4" w:themeColor="accent1"/>
+                        </w:rPr>
+                        <w:t>Controle de carregamento de pacote;</w:t>
+                      </w:r>
+                    </w:p>
+                    <w:p>
+                      <w:pPr>
+                        <w:pStyle w:val="PargrafodaLista"/>
+                        <w:numPr>
+                          <w:ilvl w:val="0"/>
+                          <w:numId w:val="3"/>
+                        </w:numPr>
+                        <w:spacing w:after="100"/>
+                        <w:rPr>
+                          <w:color w:val="6076B4" w:themeColor="accent1"/>
+                        </w:rPr>
+                      </w:pPr>
+                      <w:r>
+                        <w:rPr>
+                          <w:color w:val="6076B4" w:themeColor="accent1"/>
+                        </w:rPr>
+                        <w:t>Descrição.</w:t>
+                      </w:r>
+                    </w:p>
+                    <w:p>
+                      <w:pPr>
+                        <w:rPr>
+                          <w:color w:val="2F5897" w:themeColor="text2"/>
+                        </w:rPr>
+                      </w:pPr>
+                      <w:r>
+                        <w:t xml:space="preserve"> </w:t>
+                      </w:r>
+                    </w:p>
+                  </w:txbxContent>
+                </v:textbox>
+                <w10:wrap type="square" anchorx="margin" anchory="margin"/>
+              </v:rect>
+            </w:pict>
+          </mc:Fallback>
+        </mc:AlternateContent>
+      </w:r>
+      <w:r>
+        <w:t>itens obrigatórios que serão citados e explicados abaixo.</w:t>
+      </w:r>
+    </w:p>
+    <w:p>
+      <w:pPr>
+        <w:pStyle w:val="PargrafodaLista"/>
+        <w:numPr>
+          <w:ilvl w:val="0"/>
+          <w:numId w:val="2"/>
+        </w:numPr>
+      </w:pPr>
+      <w:r>
+        <w:rPr>
+          <w:b/>
+          <w:color w:val="6076B4" w:themeColor="accent1"/>
+        </w:rPr>
+        <w:t>Preço de base</w:t>
+      </w:r>
+      <w:r>
+        <w:t>: Permite que seja determinado um preço para o seu aplicativo.</w:t>
+      </w:r>
+    </w:p>
+    <w:p>
+      <w:pPr>
+        <w:pStyle w:val="PargrafodaLista"/>
+        <w:numPr>
+          <w:ilvl w:val="0"/>
+          <w:numId w:val="2"/>
+        </w:numPr>
+      </w:pPr>
+      <w:r>
+        <w:rPr>
+          <w:b/>
+          <w:color w:val="6076B4" w:themeColor="accent1"/>
+        </w:rPr>
+        <w:t>Categoria e subcategoria</w:t>
+      </w:r>
+      <w:r>
+        <w:t>: E obrigatório, pois a informar</w:t>
+      </w:r>
+      <w:proofErr w:type="gramStart"/>
+      <w:r>
+        <w:t xml:space="preserve"> po</w:t>
+      </w:r>
+      <w:r>
+        <w:t>i</w:t>
+      </w:r>
+      <w:r>
+        <w:t>s</w:t>
+      </w:r>
+      <w:proofErr w:type="gramEnd"/>
+      <w:r>
+        <w:t xml:space="preserve"> a loja organiza os aplicativos por categorias e subcategorias. Com esta informação facilita se achado o seu aplicativo.</w:t>
+      </w:r>
+    </w:p>
+    <w:p>
+      <w:pPr>
+        <w:pStyle w:val="PargrafodaLista"/>
+        <w:numPr>
+          <w:ilvl w:val="0"/>
+          <w:numId w:val="2"/>
+        </w:numPr>
+      </w:pPr>
+      <w:r>
+        <w:rPr>
+          <w:b/>
+          <w:color w:val="6076B4" w:themeColor="accent1"/>
+        </w:rPr>
+        <w:t>Classificação Etária</w:t>
+      </w:r>
+      <w:r>
+        <w:t>:</w:t>
+      </w:r>
+      <w:r>
+        <w:t xml:space="preserve"> </w:t>
+      </w:r>
+      <w:r>
+        <w:t>P</w:t>
+      </w:r>
+      <w:r>
+        <w:t xml:space="preserve">ermite que você forneça informações sobre seu aplicativo para que ele possa receber as classificações etárias e de conteúdo administradas pelo sistema de classificação da </w:t>
+      </w:r>
+      <w:proofErr w:type="spellStart"/>
+      <w:r>
+        <w:t>International</w:t>
+      </w:r>
+      <w:proofErr w:type="spellEnd"/>
+      <w:r>
+        <w:t xml:space="preserve"> Age Ratings </w:t>
+      </w:r>
+      <w:proofErr w:type="spellStart"/>
+      <w:r>
+        <w:t>Coalition</w:t>
+      </w:r>
+      <w:proofErr w:type="spellEnd"/>
+      <w:r>
+        <w:t xml:space="preserve"> (IARC). Essas classificações dizem respeito à adequação do conteúdo no aplicativo, em vez da idade do público-alvo.</w:t>
+      </w:r>
+    </w:p>
+    <w:p>
+      <w:pPr>
+        <w:pStyle w:val="PargrafodaLista"/>
+        <w:numPr>
+          <w:ilvl w:val="0"/>
+          <w:numId w:val="2"/>
+        </w:numPr>
+      </w:pPr>
+      <w:r>
+        <w:rPr>
+          <w:b/>
+          <w:color w:val="6076B4" w:themeColor="accent1"/>
+        </w:rPr>
+        <w:t>Controle de carregamento de pacote</w:t>
+      </w:r>
+      <w:r>
+        <w:t>: É</w:t>
+      </w:r>
+      <w:r>
+        <w:t xml:space="preserve"> onde você carrega todos os arquivos de pacote </w:t>
+      </w:r>
+      <w:proofErr w:type="gramStart"/>
+      <w:r>
+        <w:t>(.</w:t>
+      </w:r>
+      <w:proofErr w:type="spellStart"/>
+      <w:proofErr w:type="gramEnd"/>
+      <w:r>
+        <w:t>appx</w:t>
+      </w:r>
+      <w:proofErr w:type="spellEnd"/>
+      <w:r>
+        <w:t>, .</w:t>
+      </w:r>
+      <w:proofErr w:type="spellStart"/>
+      <w:r>
+        <w:t>appxupload</w:t>
+      </w:r>
+      <w:proofErr w:type="spellEnd"/>
+      <w:r>
+        <w:t>, .</w:t>
+      </w:r>
+      <w:proofErr w:type="spellStart"/>
+      <w:r>
+        <w:t>appxbundle</w:t>
+      </w:r>
+      <w:proofErr w:type="spellEnd"/>
+      <w:r>
+        <w:t xml:space="preserve"> e/ou .</w:t>
+      </w:r>
+      <w:proofErr w:type="spellStart"/>
+      <w:r>
+        <w:t>xap</w:t>
+      </w:r>
+      <w:proofErr w:type="spellEnd"/>
+      <w:r>
+        <w:t xml:space="preserve">) para o aplicativo que você está enviando. Você pode carregar pacotes para qualquer sistema operacional visado por seu aplicativo nesta etapa. Quando um cliente baixar o aplicativo, a Loja fornecerá automaticamente para cada cliente o pacote que funciona melhor para os dispositivos. Depois de carregar os pacotes, você verá uma tabela indicando quais pacotes serão oferecidos para famílias de </w:t>
+      </w:r>
+      <w:proofErr w:type="gramStart"/>
+      <w:r>
+        <w:t>dispositivos Windows 10</w:t>
+      </w:r>
+      <w:proofErr w:type="gramEnd"/>
+      <w:r>
+        <w:t xml:space="preserve"> específicas (e versões anteriores do sistema operacional, se aplicável) na ordem de classificação.</w:t>
+      </w:r>
+    </w:p>
+    <w:p>
+      <w:pPr>
+        <w:pStyle w:val="PargrafodaLista"/>
+        <w:numPr>
+          <w:ilvl w:val="0"/>
+          <w:numId w:val="2"/>
+        </w:numPr>
+      </w:pPr>
+      <w:r>
+        <w:rPr>
+          <w:b/>
+          <w:color w:val="6076B4" w:themeColor="accent1"/>
+        </w:rPr>
+        <w:t>Descrição</w:t>
+      </w:r>
+      <w:r>
+        <w:t xml:space="preserve">: </w:t>
+      </w:r>
+      <w:r>
+        <w:t>Nada mais é do que uma descrição do que o seu aplicativo é. Esta</w:t>
+      </w:r>
+      <w:r>
+        <w:t xml:space="preserve"> descrição que você insere quando envia o seu aplicativo é exibida nos listagem da Loja do aplicativo. As primeiras linhas também poderão ser exibidas nos resultados da pesquisa e em listas de algoritmos na Loja.</w:t>
+      </w:r>
+    </w:p>
+    <w:p/>
+    <w:p/>
     <w:p>
       <w:pPr>
         <w:pStyle w:val="PargrafodaLista"/>
@@ -740,7 +1381,7 @@
       <mc:AlternateContent>
         <mc:Choice Requires="wpg">
           <w:drawing>
-            <wp:inline distT="0" distB="0" distL="0" distR="0" wp14:editId="104A847E">
+            <wp:inline distT="0" distB="0" distL="0" distR="0" wp14:anchorId="31AA353C" wp14:editId="69C914F6">
               <wp:extent cx="2327910" cy="45085"/>
               <wp:effectExtent l="9525" t="9525" r="15240" b="12065"/>
               <wp:docPr id="3" name="Grupo 4"/>
@@ -895,7 +1536,7 @@
         <w:noProof/>
         <w:color w:val="6076B4" w:themeColor="accent1"/>
       </w:rPr>
-      <w:t>Integrantes do Grupo:</w:t>
+      <w:t>Requisitos obrigatórios para envio do aplicativo para a loja:</w:t>
     </w:r>
     <w:r>
       <w:rPr>
@@ -945,7 +1586,7 @@
         <w:noProof/>
         <w:color w:val="6076B4" w:themeColor="accent1"/>
       </w:rPr>
-      <w:t>1</w:t>
+      <w:t>2</w:t>
     </w:r>
     <w:r>
       <w:rPr>
@@ -1057,6 +1698,178 @@
 <file path=word/numbering.xml><?xml version="1.0" encoding="utf-8"?>
 <w:numbering xmlns:wpc="http://schemas.microsoft.com/office/word/2010/wordprocessingCanvas" xmlns:mc="http://schemas.openxmlformats.org/markup-compatibility/2006" xmlns:o="urn:schemas-microsoft-com:office:office" xmlns:r="http://schemas.openxmlformats.org/officeDocument/2006/relationships" xmlns:m="http://schemas.openxmlformats.org/officeDocument/2006/math" xmlns:v="urn:schemas-microsoft-com:vml" xmlns:wp14="http://schemas.microsoft.com/office/word/2010/wordprocessingDrawing" xmlns:wp="http://schemas.openxmlformats.org/drawingml/2006/wordprocessingDrawing" xmlns:w10="urn:schemas-microsoft-com:office:word" xmlns:w="http://schemas.openxmlformats.org/wordprocessingml/2006/main" xmlns:w14="http://schemas.microsoft.com/office/word/2010/wordml" xmlns:wpg="http://schemas.microsoft.com/office/word/2010/wordprocessingGroup" xmlns:wpi="http://schemas.microsoft.com/office/word/2010/wordprocessingInk" xmlns:wne="http://schemas.microsoft.com/office/word/2006/wordml" xmlns:wps="http://schemas.microsoft.com/office/word/2010/wordprocessingShape" mc:Ignorable="w14 wp14">
   <w:abstractNum w:abstractNumId="0">
+    <w:nsid w:val="09F76D29"/>
+    <w:multiLevelType w:val="hybridMultilevel"/>
+    <w:tmpl w:val="D042F6BC"/>
+    <w:lvl w:ilvl="0" w:tplc="0416000F">
+      <w:start w:val="1"/>
+      <w:numFmt w:val="decimal"/>
+      <w:lvlText w:val="%1."/>
+      <w:lvlJc w:val="left"/>
+      <w:pPr>
+        <w:ind w:left="720" w:hanging="360"/>
+      </w:pPr>
+    </w:lvl>
+    <w:lvl w:ilvl="1" w:tplc="04160019" w:tentative="1">
+      <w:start w:val="1"/>
+      <w:numFmt w:val="lowerLetter"/>
+      <w:lvlText w:val="%2."/>
+      <w:lvlJc w:val="left"/>
+      <w:pPr>
+        <w:ind w:left="1440" w:hanging="360"/>
+      </w:pPr>
+    </w:lvl>
+    <w:lvl w:ilvl="2" w:tplc="0416001B" w:tentative="1">
+      <w:start w:val="1"/>
+      <w:numFmt w:val="lowerRoman"/>
+      <w:lvlText w:val="%3."/>
+      <w:lvlJc w:val="right"/>
+      <w:pPr>
+        <w:ind w:left="2160" w:hanging="180"/>
+      </w:pPr>
+    </w:lvl>
+    <w:lvl w:ilvl="3" w:tplc="0416000F" w:tentative="1">
+      <w:start w:val="1"/>
+      <w:numFmt w:val="decimal"/>
+      <w:lvlText w:val="%4."/>
+      <w:lvlJc w:val="left"/>
+      <w:pPr>
+        <w:ind w:left="2880" w:hanging="360"/>
+      </w:pPr>
+    </w:lvl>
+    <w:lvl w:ilvl="4" w:tplc="04160019" w:tentative="1">
+      <w:start w:val="1"/>
+      <w:numFmt w:val="lowerLetter"/>
+      <w:lvlText w:val="%5."/>
+      <w:lvlJc w:val="left"/>
+      <w:pPr>
+        <w:ind w:left="3600" w:hanging="360"/>
+      </w:pPr>
+    </w:lvl>
+    <w:lvl w:ilvl="5" w:tplc="0416001B" w:tentative="1">
+      <w:start w:val="1"/>
+      <w:numFmt w:val="lowerRoman"/>
+      <w:lvlText w:val="%6."/>
+      <w:lvlJc w:val="right"/>
+      <w:pPr>
+        <w:ind w:left="4320" w:hanging="180"/>
+      </w:pPr>
+    </w:lvl>
+    <w:lvl w:ilvl="6" w:tplc="0416000F" w:tentative="1">
+      <w:start w:val="1"/>
+      <w:numFmt w:val="decimal"/>
+      <w:lvlText w:val="%7."/>
+      <w:lvlJc w:val="left"/>
+      <w:pPr>
+        <w:ind w:left="5040" w:hanging="360"/>
+      </w:pPr>
+    </w:lvl>
+    <w:lvl w:ilvl="7" w:tplc="04160019" w:tentative="1">
+      <w:start w:val="1"/>
+      <w:numFmt w:val="lowerLetter"/>
+      <w:lvlText w:val="%8."/>
+      <w:lvlJc w:val="left"/>
+      <w:pPr>
+        <w:ind w:left="5760" w:hanging="360"/>
+      </w:pPr>
+    </w:lvl>
+    <w:lvl w:ilvl="8" w:tplc="0416001B" w:tentative="1">
+      <w:start w:val="1"/>
+      <w:numFmt w:val="lowerRoman"/>
+      <w:lvlText w:val="%9."/>
+      <w:lvlJc w:val="right"/>
+      <w:pPr>
+        <w:ind w:left="6480" w:hanging="180"/>
+      </w:pPr>
+    </w:lvl>
+  </w:abstractNum>
+  <w:abstractNum w:abstractNumId="1">
+    <w:nsid w:val="27B45957"/>
+    <w:multiLevelType w:val="hybridMultilevel"/>
+    <w:tmpl w:val="1286EDAA"/>
+    <w:lvl w:ilvl="0" w:tplc="0416000F">
+      <w:start w:val="1"/>
+      <w:numFmt w:val="decimal"/>
+      <w:lvlText w:val="%1."/>
+      <w:lvlJc w:val="left"/>
+      <w:pPr>
+        <w:ind w:left="720" w:hanging="360"/>
+      </w:pPr>
+    </w:lvl>
+    <w:lvl w:ilvl="1" w:tplc="04160019" w:tentative="1">
+      <w:start w:val="1"/>
+      <w:numFmt w:val="lowerLetter"/>
+      <w:lvlText w:val="%2."/>
+      <w:lvlJc w:val="left"/>
+      <w:pPr>
+        <w:ind w:left="1440" w:hanging="360"/>
+      </w:pPr>
+    </w:lvl>
+    <w:lvl w:ilvl="2" w:tplc="0416001B" w:tentative="1">
+      <w:start w:val="1"/>
+      <w:numFmt w:val="lowerRoman"/>
+      <w:lvlText w:val="%3."/>
+      <w:lvlJc w:val="right"/>
+      <w:pPr>
+        <w:ind w:left="2160" w:hanging="180"/>
+      </w:pPr>
+    </w:lvl>
+    <w:lvl w:ilvl="3" w:tplc="0416000F" w:tentative="1">
+      <w:start w:val="1"/>
+      <w:numFmt w:val="decimal"/>
+      <w:lvlText w:val="%4."/>
+      <w:lvlJc w:val="left"/>
+      <w:pPr>
+        <w:ind w:left="2880" w:hanging="360"/>
+      </w:pPr>
+    </w:lvl>
+    <w:lvl w:ilvl="4" w:tplc="04160019" w:tentative="1">
+      <w:start w:val="1"/>
+      <w:numFmt w:val="lowerLetter"/>
+      <w:lvlText w:val="%5."/>
+      <w:lvlJc w:val="left"/>
+      <w:pPr>
+        <w:ind w:left="3600" w:hanging="360"/>
+      </w:pPr>
+    </w:lvl>
+    <w:lvl w:ilvl="5" w:tplc="0416001B" w:tentative="1">
+      <w:start w:val="1"/>
+      <w:numFmt w:val="lowerRoman"/>
+      <w:lvlText w:val="%6."/>
+      <w:lvlJc w:val="right"/>
+      <w:pPr>
+        <w:ind w:left="4320" w:hanging="180"/>
+      </w:pPr>
+    </w:lvl>
+    <w:lvl w:ilvl="6" w:tplc="0416000F" w:tentative="1">
+      <w:start w:val="1"/>
+      <w:numFmt w:val="decimal"/>
+      <w:lvlText w:val="%7."/>
+      <w:lvlJc w:val="left"/>
+      <w:pPr>
+        <w:ind w:left="5040" w:hanging="360"/>
+      </w:pPr>
+    </w:lvl>
+    <w:lvl w:ilvl="7" w:tplc="04160019" w:tentative="1">
+      <w:start w:val="1"/>
+      <w:numFmt w:val="lowerLetter"/>
+      <w:lvlText w:val="%8."/>
+      <w:lvlJc w:val="left"/>
+      <w:pPr>
+        <w:ind w:left="5760" w:hanging="360"/>
+      </w:pPr>
+    </w:lvl>
+    <w:lvl w:ilvl="8" w:tplc="0416001B" w:tentative="1">
+      <w:start w:val="1"/>
+      <w:numFmt w:val="lowerRoman"/>
+      <w:lvlText w:val="%9."/>
+      <w:lvlJc w:val="right"/>
+      <w:pPr>
+        <w:ind w:left="6480" w:hanging="180"/>
+      </w:pPr>
+    </w:lvl>
+  </w:abstractNum>
+  <w:abstractNum w:abstractNumId="2">
     <w:nsid w:val="648636CE"/>
     <w:multiLevelType w:val="hybridMultilevel"/>
     <w:tmpl w:val="6B7CDA8A"/>
@@ -1170,7 +1983,13 @@
     </w:lvl>
   </w:abstractNum>
   <w:num w:numId="1">
+    <w:abstractNumId w:val="2"/>
+  </w:num>
+  <w:num w:numId="2">
     <w:abstractNumId w:val="0"/>
+  </w:num>
+  <w:num w:numId="3">
+    <w:abstractNumId w:val="1"/>
   </w:num>
 </w:numbering>
 </file>
@@ -1540,7 +2359,6 @@
   <w:style w:type="character" w:default="1" w:styleId="Fontepargpadro">
     <w:name w:val="Default Paragraph Font"/>
     <w:uiPriority w:val="1"/>
-    <w:semiHidden/>
     <w:unhideWhenUsed/>
   </w:style>
   <w:style w:type="table" w:default="1" w:styleId="Tabelanormal">
@@ -2450,7 +3268,6 @@
   <w:style w:type="character" w:default="1" w:styleId="Fontepargpadro">
     <w:name w:val="Default Paragraph Font"/>
     <w:uiPriority w:val="1"/>
-    <w:semiHidden/>
     <w:unhideWhenUsed/>
   </w:style>
   <w:style w:type="table" w:default="1" w:styleId="Tabelanormal">
@@ -3029,56 +3846,25 @@
         </w:p>
       </w:docPartBody>
     </w:docPart>
-    <w:docPart>
-      <w:docPartPr>
-        <w:name w:val="3D1A60AA529844AEBBAA0F622A7486D6"/>
-        <w:category>
-          <w:name w:val="Geral"/>
-          <w:gallery w:val="placeholder"/>
-        </w:category>
-        <w:types>
-          <w:type w:val="bbPlcHdr"/>
-        </w:types>
-        <w:behaviors>
-          <w:behavior w:val="content"/>
-        </w:behaviors>
-        <w:guid w:val="{70F21BF5-2B2E-4E5A-9D45-08BC5C77914B}"/>
-      </w:docPartPr>
-      <w:docPartBody>
-        <w:p>
-          <w:pPr>
-            <w:pStyle w:val="3D1A60AA529844AEBBAA0F622A7486D6"/>
-          </w:pPr>
-          <w:r>
-            <w:rPr>
-              <w:rFonts w:asciiTheme="majorHAnsi" w:eastAsiaTheme="majorEastAsia" w:hAnsiTheme="majorHAnsi" w:cstheme="majorBidi"/>
-              <w:sz w:val="44"/>
-              <w:szCs w:val="44"/>
-            </w:rPr>
-            <w:t>[Digite o subtítulo do documento]</w:t>
-          </w:r>
-        </w:p>
-      </w:docPartBody>
-    </w:docPart>
   </w:docParts>
 </w:glossaryDocument>
 </file>
 
 <file path=word/glossary/fontTable.xml><?xml version="1.0" encoding="utf-8"?>
 <w:fonts xmlns:mc="http://schemas.openxmlformats.org/markup-compatibility/2006" xmlns:r="http://schemas.openxmlformats.org/officeDocument/2006/relationships" xmlns:w="http://schemas.openxmlformats.org/wordprocessingml/2006/main" xmlns:w14="http://schemas.microsoft.com/office/word/2010/wordml" mc:Ignorable="w14">
+  <w:font w:name="Times New Roman">
+    <w:panose1 w:val="02020603050405020304"/>
+    <w:charset w:val="00"/>
+    <w:family w:val="roman"/>
+    <w:pitch w:val="variable"/>
+    <w:sig w:usb0="E0002EFF" w:usb1="C000785B" w:usb2="00000009" w:usb3="00000000" w:csb0="000001FF" w:csb1="00000000"/>
+  </w:font>
   <w:font w:name="Symbol">
     <w:panose1 w:val="05050102010706020507"/>
     <w:charset w:val="02"/>
     <w:family w:val="roman"/>
     <w:pitch w:val="variable"/>
     <w:sig w:usb0="00000000" w:usb1="10000000" w:usb2="00000000" w:usb3="00000000" w:csb0="80000000" w:csb1="00000000"/>
-  </w:font>
-  <w:font w:name="Times New Roman">
-    <w:panose1 w:val="02020603050405020304"/>
-    <w:charset w:val="00"/>
-    <w:family w:val="roman"/>
-    <w:pitch w:val="variable"/>
-    <w:sig w:usb0="E0002EFF" w:usb1="C000785B" w:usb2="00000009" w:usb3="00000000" w:csb0="000001FF" w:csb1="00000000"/>
   </w:font>
   <w:font w:name="Courier New">
     <w:panose1 w:val="02070309020205020404"/>
@@ -3157,6 +3943,7 @@
     <w:rsid w:val="00081A64"/>
     <w:rsid w:val="00175FE5"/>
     <w:rsid w:val="004C6D24"/>
+    <w:rsid w:val="008632FC"/>
   </w:rsids>
   <m:mathPr>
     <m:mathFont m:val="Cambria Math"/>
@@ -4093,6 +4880,15 @@
 </file>
 
 <file path=customXml/item2.xml><?xml version="1.0" encoding="utf-8"?>
+<?mso-contentType ?>
+<FormTemplates xmlns="http://schemas.microsoft.com/sharepoint/v3/contenttype/forms">
+  <Display>DocumentLibraryForm</Display>
+  <Edit>AssetEditForm</Edit>
+  <New>DocumentLibraryForm</New>
+</FormTemplates>
+</file>
+
+<file path=customXml/item3.xml><?xml version="1.0" encoding="utf-8"?>
 <outs:outSpaceData xmlns:outs="http://schemas.microsoft.com/office/2009/outspace/metadata">
   <outs:relatedDates/>
   <outs:relatedDocuments/>
@@ -4100,15 +4896,6 @@
   <propertyMetadataList xmlns="http://schemas.microsoft.com/office/2009/outspace/metadata"/>
   <outs:corruptMetadataWasLost/>
 </outs:outSpaceData>
-</file>
-
-<file path=customXml/item3.xml><?xml version="1.0" encoding="utf-8"?>
-<?mso-contentType ?>
-<FormTemplates xmlns="http://schemas.microsoft.com/sharepoint/v3/contenttype/forms">
-  <Display>DocumentLibraryForm</Display>
-  <Edit>AssetEditForm</Edit>
-  <New>DocumentLibraryForm</New>
-</FormTemplates>
 </file>
 
 <file path=customXml/item4.xml><?xml version="1.0" encoding="utf-8"?>
@@ -4124,6 +4911,14 @@
 </file>
 
 <file path=customXml/itemProps2.xml><?xml version="1.0" encoding="utf-8"?>
+<ds:datastoreItem xmlns:ds="http://schemas.openxmlformats.org/officeDocument/2006/customXml" ds:itemID="{A4EF82ED-E4BE-4A4A-8010-82216073E18F}">
+  <ds:schemaRefs>
+    <ds:schemaRef ds:uri="http://schemas.microsoft.com/sharepoint/v3/contenttype/forms"/>
+  </ds:schemaRefs>
+</ds:datastoreItem>
+</file>
+
+<file path=customXml/itemProps3.xml><?xml version="1.0" encoding="utf-8"?>
 <ds:datastoreItem xmlns:ds="http://schemas.openxmlformats.org/officeDocument/2006/customXml" ds:itemID="{8AA9BBAF-2A1F-4D95-901E-4FFB9D2C6CBC}">
   <ds:schemaRefs>
     <ds:schemaRef ds:uri="http://schemas.microsoft.com/office/2009/outspace/metadata"/>
@@ -4131,16 +4926,8 @@
 </ds:datastoreItem>
 </file>
 
-<file path=customXml/itemProps3.xml><?xml version="1.0" encoding="utf-8"?>
-<ds:datastoreItem xmlns:ds="http://schemas.openxmlformats.org/officeDocument/2006/customXml" ds:itemID="{A4EF82ED-E4BE-4A4A-8010-82216073E18F}">
-  <ds:schemaRefs>
-    <ds:schemaRef ds:uri="http://schemas.microsoft.com/sharepoint/v3/contenttype/forms"/>
-  </ds:schemaRefs>
-</ds:datastoreItem>
-</file>
-
 <file path=customXml/itemProps4.xml><?xml version="1.0" encoding="utf-8"?>
-<ds:datastoreItem xmlns:ds="http://schemas.openxmlformats.org/officeDocument/2006/customXml" ds:itemID="{2AA21D17-A7A3-4458-8ED6-DD459CDFFD77}">
+<ds:datastoreItem xmlns:ds="http://schemas.openxmlformats.org/officeDocument/2006/customXml" ds:itemID="{8DD40E6E-CDA0-428E-95F3-2945B0C8D707}">
   <ds:schemaRefs>
     <ds:schemaRef ds:uri="http://schemas.openxmlformats.org/officeDocument/2006/bibliography"/>
   </ds:schemaRefs>

</xml_diff>